<commit_message>
feat: Agregar mensajería en tiempo real para admin y actualizar estilos de modales - Implementar funcionalidad completa de mensajería para el panel administrativo - Agregar estilos de mensajería consistentes con la paleta de la app - Actualizar todos los modales con diseño unificado (tonos naranjas/marrones) - Mejorar botones, iconos y animaciones en modales - Integrar sistema de autenticación con mensajería
</commit_message>
<xml_diff>
--- a/CAMBIOS DE ZEPHIA.docx
+++ b/CAMBIOS DE ZEPHIA.docx
@@ -415,7 +415,362 @@
         <w:t xml:space="preserve"> campos </w:t>
       </w:r>
     </w:p>
+    <w:p>
+      <w:r>
+        <w:br w:type="page"/>
+      </w:r>
+    </w:p>
+    <w:p>
+      <w:r>
+        <w:lastRenderedPageBreak/>
+        <w:t>A MEJORAR:</w:t>
+      </w:r>
+    </w:p>
+    <w:p>
+      <w:pPr>
+        <w:pStyle w:val="Prrafodelista"/>
+        <w:numPr>
+          <w:ilvl w:val="0"/>
+          <w:numId w:val="1"/>
+        </w:numPr>
+      </w:pPr>
+      <w:r>
+        <w:t>Implementar adjunto de archivos (PDF, DOC, XLS)</w:t>
+      </w:r>
+    </w:p>
+    <w:p>
+      <w:pPr>
+        <w:pStyle w:val="Prrafodelista"/>
+        <w:numPr>
+          <w:ilvl w:val="0"/>
+          <w:numId w:val="1"/>
+        </w:numPr>
+      </w:pPr>
+      <w:r>
+        <w:t>Cantidad de caracteres</w:t>
+      </w:r>
+      <w:r>
+        <w:t xml:space="preserve"> para mensaje (140)</w:t>
+      </w:r>
+    </w:p>
+    <w:p>
+      <w:pPr>
+        <w:pStyle w:val="Prrafodelista"/>
+        <w:numPr>
+          <w:ilvl w:val="0"/>
+          <w:numId w:val="1"/>
+        </w:numPr>
+      </w:pPr>
+      <w:r>
+        <w:t>¿Reportes?</w:t>
+      </w:r>
+      <w:r>
+        <w:t xml:space="preserve"> – preguntar </w:t>
+      </w:r>
+    </w:p>
+    <w:p>
+      <w:pPr>
+        <w:pStyle w:val="Prrafodelista"/>
+        <w:numPr>
+          <w:ilvl w:val="0"/>
+          <w:numId w:val="1"/>
+        </w:numPr>
+      </w:pPr>
+      <w:proofErr w:type="spellStart"/>
+      <w:r>
+        <w:t>Responsividad</w:t>
+      </w:r>
+      <w:proofErr w:type="spellEnd"/>
+      <w:r>
+        <w:t xml:space="preserve">??? – </w:t>
+      </w:r>
+      <w:proofErr w:type="spellStart"/>
+      <w:r>
+        <w:t>Dificil</w:t>
+      </w:r>
+      <w:proofErr w:type="spellEnd"/>
+      <w:r>
+        <w:t xml:space="preserve"> se rompe todo a</w:t>
+      </w:r>
+    </w:p>
+    <w:p>
+      <w:pPr>
+        <w:pStyle w:val="Prrafodelista"/>
+        <w:numPr>
+          <w:ilvl w:val="0"/>
+          <w:numId w:val="1"/>
+        </w:numPr>
+      </w:pPr>
+      <w:r>
+        <w:t>Cambiar modal de cerrar sesión</w:t>
+      </w:r>
+      <w:r>
+        <w:t xml:space="preserve"> [Listo]</w:t>
+      </w:r>
+    </w:p>
+    <w:p>
+      <w:pPr>
+        <w:pStyle w:val="Prrafodelista"/>
+        <w:numPr>
+          <w:ilvl w:val="0"/>
+          <w:numId w:val="1"/>
+        </w:numPr>
+      </w:pPr>
+      <w:r>
+        <w:t>Cuando se deshabilite un usuario que no sea visible en la lista</w:t>
+      </w:r>
+    </w:p>
+    <w:p>
+      <w:pPr>
+        <w:pStyle w:val="Prrafodelista"/>
+        <w:numPr>
+          <w:ilvl w:val="0"/>
+          <w:numId w:val="1"/>
+        </w:numPr>
+      </w:pPr>
+      <w:r>
+        <w:t xml:space="preserve">Error al asignar un responsable a cargo de una escuela </w:t>
+      </w:r>
+    </w:p>
+    <w:p>
+      <w:pPr>
+        <w:pStyle w:val="Prrafodelista"/>
+        <w:numPr>
+          <w:ilvl w:val="0"/>
+          <w:numId w:val="1"/>
+        </w:numPr>
+      </w:pPr>
+    </w:p>
     <w:p/>
+    <w:p/>
+    <w:p>
+      <w:r>
+        <w:t>FUNCIONALIDADES LISTAS:</w:t>
+      </w:r>
+    </w:p>
+    <w:p>
+      <w:pPr>
+        <w:pStyle w:val="Prrafodelista"/>
+        <w:numPr>
+          <w:ilvl w:val="0"/>
+          <w:numId w:val="2"/>
+        </w:numPr>
+      </w:pPr>
+      <w:r>
+        <w:rPr>
+          <w:b/>
+          <w:bCs/>
+        </w:rPr>
+        <w:t>LOGIN:</w:t>
+      </w:r>
+    </w:p>
+    <w:p>
+      <w:pPr>
+        <w:pStyle w:val="Prrafodelista"/>
+        <w:numPr>
+          <w:ilvl w:val="1"/>
+          <w:numId w:val="2"/>
+        </w:numPr>
+      </w:pPr>
+      <w:r>
+        <w:rPr>
+          <w:b/>
+          <w:bCs/>
+        </w:rPr>
+        <w:t>CREDENCIALES [OK]</w:t>
+      </w:r>
+    </w:p>
+    <w:p>
+      <w:pPr>
+        <w:pStyle w:val="Prrafodelista"/>
+        <w:numPr>
+          <w:ilvl w:val="1"/>
+          <w:numId w:val="2"/>
+        </w:numPr>
+      </w:pPr>
+      <w:r>
+        <w:rPr>
+          <w:b/>
+          <w:bCs/>
+        </w:rPr>
+        <w:t>OLVIDASTE CONTRASEÑA [OK]</w:t>
+      </w:r>
+    </w:p>
+    <w:p>
+      <w:pPr>
+        <w:pStyle w:val="Prrafodelista"/>
+        <w:numPr>
+          <w:ilvl w:val="1"/>
+          <w:numId w:val="2"/>
+        </w:numPr>
+      </w:pPr>
+      <w:r>
+        <w:rPr>
+          <w:b/>
+          <w:bCs/>
+        </w:rPr>
+        <w:t>CONTACTO AL SOPORTE [OK]</w:t>
+      </w:r>
+    </w:p>
+    <w:p>
+      <w:pPr>
+        <w:pStyle w:val="Prrafodelista"/>
+        <w:numPr>
+          <w:ilvl w:val="1"/>
+          <w:numId w:val="2"/>
+        </w:numPr>
+      </w:pPr>
+      <w:r>
+        <w:rPr>
+          <w:b/>
+          <w:bCs/>
+        </w:rPr>
+        <w:t>RECORDAR SESIÓN [NO FUNCIONA]</w:t>
+      </w:r>
+    </w:p>
+    <w:p/>
+    <w:p>
+      <w:pPr>
+        <w:pStyle w:val="Prrafodelista"/>
+        <w:numPr>
+          <w:ilvl w:val="0"/>
+          <w:numId w:val="2"/>
+        </w:numPr>
+      </w:pPr>
+      <w:r>
+        <w:rPr>
+          <w:b/>
+          <w:bCs/>
+        </w:rPr>
+        <w:t>MENSAJERIA:</w:t>
+      </w:r>
+    </w:p>
+    <w:p>
+      <w:pPr>
+        <w:pStyle w:val="Prrafodelista"/>
+        <w:numPr>
+          <w:ilvl w:val="1"/>
+          <w:numId w:val="2"/>
+        </w:numPr>
+      </w:pPr>
+      <w:r>
+        <w:rPr>
+          <w:b/>
+          <w:bCs/>
+        </w:rPr>
+        <w:t>ADMIN: NO FUNCIONA</w:t>
+      </w:r>
+    </w:p>
+    <w:p>
+      <w:pPr>
+        <w:pStyle w:val="Prrafodelista"/>
+        <w:numPr>
+          <w:ilvl w:val="1"/>
+          <w:numId w:val="2"/>
+        </w:numPr>
+      </w:pPr>
+      <w:r>
+        <w:rPr>
+          <w:b/>
+          <w:bCs/>
+        </w:rPr>
+        <w:t>RESPONSABLE: FUNCIONA</w:t>
+      </w:r>
+    </w:p>
+    <w:p>
+      <w:pPr>
+        <w:pStyle w:val="Prrafodelista"/>
+        <w:numPr>
+          <w:ilvl w:val="1"/>
+          <w:numId w:val="2"/>
+        </w:numPr>
+      </w:pPr>
+      <w:r>
+        <w:rPr>
+          <w:b/>
+          <w:bCs/>
+        </w:rPr>
+        <w:t>SECRETARIA: FUNCIONA</w:t>
+      </w:r>
+    </w:p>
+    <w:p>
+      <w:pPr>
+        <w:pStyle w:val="Prrafodelista"/>
+        <w:numPr>
+          <w:ilvl w:val="1"/>
+          <w:numId w:val="2"/>
+        </w:numPr>
+      </w:pPr>
+      <w:r>
+        <w:rPr>
+          <w:b/>
+          <w:bCs/>
+        </w:rPr>
+        <w:t>DOCENTE: FUNCIONA</w:t>
+      </w:r>
+    </w:p>
+    <w:p>
+      <w:pPr>
+        <w:pStyle w:val="Prrafodelista"/>
+        <w:rPr>
+          <w:b/>
+          <w:bCs/>
+        </w:rPr>
+      </w:pPr>
+    </w:p>
+    <w:p>
+      <w:pPr>
+        <w:pStyle w:val="Prrafodelista"/>
+      </w:pPr>
+    </w:p>
+    <w:p>
+      <w:pPr>
+        <w:pStyle w:val="Prrafodelista"/>
+        <w:numPr>
+          <w:ilvl w:val="0"/>
+          <w:numId w:val="2"/>
+        </w:numPr>
+      </w:pPr>
+      <w:r>
+        <w:rPr>
+          <w:b/>
+          <w:bCs/>
+        </w:rPr>
+        <w:t xml:space="preserve">ESCUELAS: </w:t>
+      </w:r>
+    </w:p>
+    <w:p>
+      <w:pPr>
+        <w:pStyle w:val="Prrafodelista"/>
+        <w:numPr>
+          <w:ilvl w:val="1"/>
+          <w:numId w:val="2"/>
+        </w:numPr>
+      </w:pPr>
+      <w:r>
+        <w:rPr>
+          <w:b/>
+          <w:bCs/>
+        </w:rPr>
+        <w:t>BUSQUEDA: FUNCIONA</w:t>
+      </w:r>
+    </w:p>
+    <w:p>
+      <w:pPr>
+        <w:pStyle w:val="Prrafodelista"/>
+        <w:numPr>
+          <w:ilvl w:val="1"/>
+          <w:numId w:val="2"/>
+        </w:numPr>
+      </w:pPr>
+      <w:r>
+        <w:rPr>
+          <w:b/>
+          <w:bCs/>
+        </w:rPr>
+        <w:t>INGRESO DE ESCUELAS CON VALIDACION - FUNCIONA</w:t>
+      </w:r>
+    </w:p>
     <w:sectPr>
       <w:pgSz w:w="11906" w:h="16838"/>
       <w:pgMar w:top="1417" w:right="1701" w:bottom="1417" w:left="1701" w:header="708" w:footer="708" w:gutter="0"/>
@@ -540,8 +895,123 @@
       </w:rPr>
     </w:lvl>
   </w:abstractNum>
+  <w:abstractNum w:abstractNumId="1" w15:restartNumberingAfterBreak="0">
+    <w:nsid w:val="373B237B"/>
+    <w:multiLevelType w:val="hybridMultilevel"/>
+    <w:tmpl w:val="8138B7B2"/>
+    <w:lvl w:ilvl="0" w:tplc="FD6CD6F2">
+      <w:numFmt w:val="bullet"/>
+      <w:lvlText w:val=""/>
+      <w:lvlJc w:val="left"/>
+      <w:pPr>
+        <w:ind w:left="720" w:hanging="360"/>
+      </w:pPr>
+      <w:rPr>
+        <w:rFonts w:ascii="Symbol" w:eastAsiaTheme="minorHAnsi" w:hAnsi="Symbol" w:cstheme="minorBidi" w:hint="default"/>
+      </w:rPr>
+    </w:lvl>
+    <w:lvl w:ilvl="1" w:tplc="2C0A0003">
+      <w:start w:val="1"/>
+      <w:numFmt w:val="bullet"/>
+      <w:lvlText w:val="o"/>
+      <w:lvlJc w:val="left"/>
+      <w:pPr>
+        <w:ind w:left="1440" w:hanging="360"/>
+      </w:pPr>
+      <w:rPr>
+        <w:rFonts w:ascii="Courier New" w:hAnsi="Courier New" w:cs="Courier New" w:hint="default"/>
+      </w:rPr>
+    </w:lvl>
+    <w:lvl w:ilvl="2" w:tplc="2C0A0005" w:tentative="1">
+      <w:start w:val="1"/>
+      <w:numFmt w:val="bullet"/>
+      <w:lvlText w:val=""/>
+      <w:lvlJc w:val="left"/>
+      <w:pPr>
+        <w:ind w:left="2160" w:hanging="360"/>
+      </w:pPr>
+      <w:rPr>
+        <w:rFonts w:ascii="Wingdings" w:hAnsi="Wingdings" w:hint="default"/>
+      </w:rPr>
+    </w:lvl>
+    <w:lvl w:ilvl="3" w:tplc="2C0A0001" w:tentative="1">
+      <w:start w:val="1"/>
+      <w:numFmt w:val="bullet"/>
+      <w:lvlText w:val=""/>
+      <w:lvlJc w:val="left"/>
+      <w:pPr>
+        <w:ind w:left="2880" w:hanging="360"/>
+      </w:pPr>
+      <w:rPr>
+        <w:rFonts w:ascii="Symbol" w:hAnsi="Symbol" w:hint="default"/>
+      </w:rPr>
+    </w:lvl>
+    <w:lvl w:ilvl="4" w:tplc="2C0A0003" w:tentative="1">
+      <w:start w:val="1"/>
+      <w:numFmt w:val="bullet"/>
+      <w:lvlText w:val="o"/>
+      <w:lvlJc w:val="left"/>
+      <w:pPr>
+        <w:ind w:left="3600" w:hanging="360"/>
+      </w:pPr>
+      <w:rPr>
+        <w:rFonts w:ascii="Courier New" w:hAnsi="Courier New" w:cs="Courier New" w:hint="default"/>
+      </w:rPr>
+    </w:lvl>
+    <w:lvl w:ilvl="5" w:tplc="2C0A0005" w:tentative="1">
+      <w:start w:val="1"/>
+      <w:numFmt w:val="bullet"/>
+      <w:lvlText w:val=""/>
+      <w:lvlJc w:val="left"/>
+      <w:pPr>
+        <w:ind w:left="4320" w:hanging="360"/>
+      </w:pPr>
+      <w:rPr>
+        <w:rFonts w:ascii="Wingdings" w:hAnsi="Wingdings" w:hint="default"/>
+      </w:rPr>
+    </w:lvl>
+    <w:lvl w:ilvl="6" w:tplc="2C0A0001" w:tentative="1">
+      <w:start w:val="1"/>
+      <w:numFmt w:val="bullet"/>
+      <w:lvlText w:val=""/>
+      <w:lvlJc w:val="left"/>
+      <w:pPr>
+        <w:ind w:left="5040" w:hanging="360"/>
+      </w:pPr>
+      <w:rPr>
+        <w:rFonts w:ascii="Symbol" w:hAnsi="Symbol" w:hint="default"/>
+      </w:rPr>
+    </w:lvl>
+    <w:lvl w:ilvl="7" w:tplc="2C0A0003" w:tentative="1">
+      <w:start w:val="1"/>
+      <w:numFmt w:val="bullet"/>
+      <w:lvlText w:val="o"/>
+      <w:lvlJc w:val="left"/>
+      <w:pPr>
+        <w:ind w:left="5760" w:hanging="360"/>
+      </w:pPr>
+      <w:rPr>
+        <w:rFonts w:ascii="Courier New" w:hAnsi="Courier New" w:cs="Courier New" w:hint="default"/>
+      </w:rPr>
+    </w:lvl>
+    <w:lvl w:ilvl="8" w:tplc="2C0A0005" w:tentative="1">
+      <w:start w:val="1"/>
+      <w:numFmt w:val="bullet"/>
+      <w:lvlText w:val=""/>
+      <w:lvlJc w:val="left"/>
+      <w:pPr>
+        <w:ind w:left="6480" w:hanging="360"/>
+      </w:pPr>
+      <w:rPr>
+        <w:rFonts w:ascii="Wingdings" w:hAnsi="Wingdings" w:hint="default"/>
+      </w:rPr>
+    </w:lvl>
+  </w:abstractNum>
   <w:num w:numId="1" w16cid:durableId="2113283435">
     <w:abstractNumId w:val="0"/>
+  </w:num>
+  <w:num w:numId="2" w16cid:durableId="2027631879">
+    <w:abstractNumId w:val="1"/>
   </w:num>
 </w:numbering>
 </file>

</xml_diff>